<commit_message>
End of Semester - Workshop in Fiction
</commit_message>
<xml_diff>
--- a/Workshop in Fiction/Whole Once More (Artemis Allison).docx
+++ b/Workshop in Fiction/Whole Once More (Artemis Allison).docx
@@ -34,15 +34,7 @@
         <w:spacing w:line="480" w:lineRule="auto"/>
       </w:pPr>
       <w:r>
-        <w:t xml:space="preserve">“You know, Miss </w:t>
-      </w:r>
-      <w:proofErr w:type="spellStart"/>
-      <w:r>
-        <w:t>Tilarom</w:t>
-      </w:r>
-      <w:proofErr w:type="spellEnd"/>
-      <w:r>
-        <w:t>, having –”</w:t>
+        <w:t>“You know, Miss Tilarom, having –”</w:t>
       </w:r>
     </w:p>
     <w:p>
@@ -86,7 +78,13 @@
         <w:t>does not</w:t>
       </w:r>
       <w:r>
-        <w:t xml:space="preserve"> make me any weaker, any my ‘mother’ should know that,” she spat, earning another sigh from the doctor who, finally, realized and conceded that he was going to get nowhere. Not this time.</w:t>
+        <w:t xml:space="preserve"> make me any weaker, an</w:t>
+      </w:r>
+      <w:r>
+        <w:t>d</w:t>
+      </w:r>
+      <w:r>
+        <w:t xml:space="preserve"> my ‘mother’ should know that,” she spat, earning another sigh from the doctor who, finally, realized and conceded that he was going to get nowhere. Not this time.</w:t>
       </w:r>
     </w:p>
     <w:p>
@@ -97,15 +95,7 @@
         <w:t>The doctor nodded a few moments after Tully was finished. “</w:t>
       </w:r>
       <w:r>
-        <w:t xml:space="preserve">Alright, Miss </w:t>
-      </w:r>
-      <w:proofErr w:type="spellStart"/>
-      <w:r>
-        <w:t>Tilarom</w:t>
-      </w:r>
-      <w:proofErr w:type="spellEnd"/>
-      <w:r>
-        <w:t xml:space="preserve">. Beyond that concern, you seem to be </w:t>
+        <w:t xml:space="preserve">Alright, Miss Tilarom. Beyond that concern, you seem to be </w:t>
       </w:r>
       <w:r>
         <w:t xml:space="preserve">extraordinarily </w:t>
@@ -170,27 +160,15 @@
         <w:spacing w:line="480" w:lineRule="auto"/>
       </w:pPr>
       <w:r>
-        <w:t xml:space="preserve">Despite the receptionist’s objections as she left, Tully made sure to do exactly not that, the click of her boots not stopping for a second against the tiled floor. Her glare was on a mild swivel as she found herself back out among the crowded street; despite </w:t>
-      </w:r>
-      <w:proofErr w:type="gramStart"/>
-      <w:r>
-        <w:t>all of</w:t>
-      </w:r>
-      <w:proofErr w:type="gramEnd"/>
-      <w:r>
-        <w:t xml:space="preserve"> the people surrounding her, she found it just mildly easier to breath. The clinic had had a suffocating aroma, the same one all hospitals had, in how sterile it smelt, overly clean. She’d spent too much time in a hospital as a child, too much time as an adult; she was glad to be out once more.</w:t>
-      </w:r>
-    </w:p>
-    <w:p>
-      <w:pPr>
-        <w:spacing w:line="480" w:lineRule="auto"/>
-      </w:pPr>
-      <w:r>
-        <w:t xml:space="preserve">The doctor’s words bounced in her head. Physically healthy. She had to stop herself from rolling her eyes when she was sitting across from him, but now, as she fished into the pocket of her blazer to pull out a package of cigarettes, she had all of the freedom to shake her head and sigh at that. </w:t>
-      </w:r>
-      <w:proofErr w:type="gramStart"/>
-      <w:r>
-        <w:t xml:space="preserve">Of </w:t>
+        <w:t>Despite the receptionist’s objections as she left, Tully made sure to do exactly not that, the click of her boots not stopping for a second against the tiled floor. Her glare was on a mild swivel as she found herself back out among the crowded street; despite all of the people surrounding her, she found it just mildly easier to breath. The clinic had had a suffocating aroma, the same one all hospitals had, in how sterile it smelt, overly clean. She’d spent too much time in a hospital as a child, too much time as an adult; she was glad to be out once more.</w:t>
+      </w:r>
+    </w:p>
+    <w:p>
+      <w:pPr>
+        <w:spacing w:line="480" w:lineRule="auto"/>
+      </w:pPr>
+      <w:r>
+        <w:t xml:space="preserve">The doctor’s words bounced in her head. Physically healthy. She had to stop herself from rolling her eyes when she was sitting across from him, but now, as she fished into the pocket of her blazer to pull out a package of cigarettes, she had all of the freedom to shake her head and sigh at that. Of </w:t>
       </w:r>
       <w:r>
         <w:rPr>
@@ -199,7 +177,6 @@
         </w:rPr>
         <w:t>course</w:t>
       </w:r>
-      <w:proofErr w:type="gramEnd"/>
       <w:r>
         <w:t xml:space="preserve"> she was physically healthy, she lamented mentally, her parents – no, her mother – had spent millions designing her to be so.</w:t>
       </w:r>
@@ -212,15 +189,7 @@
         <w:t>She felt her left arm – where it should’ve been, at least – begin to bu</w:t>
       </w:r>
       <w:r>
-        <w:t xml:space="preserve">rn as she planted a cigarette in her lips, returning the package to its pocket as she pulled out a lighter. It took </w:t>
-      </w:r>
-      <w:proofErr w:type="gramStart"/>
-      <w:r>
-        <w:t>all of</w:t>
-      </w:r>
-      <w:proofErr w:type="gramEnd"/>
-      <w:r>
-        <w:t xml:space="preserve"> her restraint to not bite through the butt of the cigarette as she made her way through the crowd, of which she was a full head taller than most of. Height was another option mother had picked.</w:t>
+        <w:t>rn as she planted a cigarette in her lips, returning the package to its pocket as she pulled out a lighter. It took all of her restraint to not bite through the butt of the cigarette as she made her way through the crowd, of which she was a full head taller than most of. Height was another option mother had picked.</w:t>
       </w:r>
     </w:p>
     <w:p>
@@ -240,31 +209,15 @@
         <w:spacing w:line="480" w:lineRule="auto"/>
       </w:pPr>
       <w:r>
-        <w:t xml:space="preserve">Just a little bit longer until she was back to her apartment. Taking one more drag, Tully’s gaze drifted skywards, her features softening slightly. The neon glow of the advertising screens attached to all of the skyscrapers around her diffused softly in the mist that was falling down; had the screens been used for any other purpose, she might have found the aesthetic almost attractive. Even her apartment building had one of those screens hanging </w:t>
-      </w:r>
-      <w:proofErr w:type="gramStart"/>
-      <w:r>
-        <w:t>off of</w:t>
-      </w:r>
-      <w:proofErr w:type="gramEnd"/>
-      <w:r>
-        <w:t xml:space="preserve"> it, but at least there wasn’t one blaring back into her eyes. </w:t>
-      </w:r>
-    </w:p>
-    <w:p>
-      <w:pPr>
-        <w:spacing w:line="480" w:lineRule="auto"/>
-      </w:pPr>
-      <w:r>
-        <w:t xml:space="preserve">If there was one thing that she was thankful for her mother’s money for, it was that they could afford that luxury. </w:t>
-      </w:r>
-      <w:proofErr w:type="spellStart"/>
-      <w:r>
-        <w:t>Tully’d</w:t>
-      </w:r>
-      <w:proofErr w:type="spellEnd"/>
-      <w:r>
-        <w:t xml:space="preserve"> spent time in apartments that couldn’t. At least those districts had banned them from playing audio.</w:t>
+        <w:t xml:space="preserve">Just a little bit longer until she was back to her apartment. Taking one more drag, Tully’s gaze drifted skywards, her features softening slightly. The neon glow of the advertising screens attached to all of the skyscrapers around her diffused softly in the mist that was falling down; had the screens been used for any other purpose, she might have found the aesthetic almost attractive. Even her apartment building had one of those screens hanging off of it, but at least there wasn’t one blaring back into her eyes. </w:t>
+      </w:r>
+    </w:p>
+    <w:p>
+      <w:pPr>
+        <w:spacing w:line="480" w:lineRule="auto"/>
+      </w:pPr>
+      <w:r>
+        <w:t>If there was one thing that she was thankful for her mother’s money for, it was that they could afford that luxury. Tully’d spent time in apartments that couldn’t. At least those districts had banned them from playing audio.</w:t>
       </w:r>
     </w:p>
     <w:p>
@@ -295,15 +248,7 @@
         <w:spacing w:line="480" w:lineRule="auto"/>
       </w:pPr>
       <w:r>
-        <w:t xml:space="preserve">In her mess of an apartment, an apartment that would’ve been considered luxurious if it wasn’t for her trash and mess strewn all about it, Tully </w:t>
-      </w:r>
-      <w:proofErr w:type="spellStart"/>
-      <w:r>
-        <w:t>Tilarom</w:t>
-      </w:r>
-      <w:proofErr w:type="spellEnd"/>
-      <w:r>
-        <w:t xml:space="preserve"> was alone once more.</w:t>
+        <w:t>In her mess of an apartment, an apartment that would’ve been considered luxurious if it wasn’t for her trash and mess strewn all about it, Tully Tilarom was alone once more.</w:t>
       </w:r>
     </w:p>
     <w:p>

</xml_diff>